<commit_message>
VueTOView Microsoft.CodeAnalysis.FxCopAnalyzers used and Warnigs fixed
</commit_message>
<xml_diff>
--- a/VueDotNetCore/Repository.docx
+++ b/VueDotNetCore/Repository.docx
@@ -1040,7 +1040,6 @@
         <w:t xml:space="preserve">Doppelnutzung wird durch den </w:t>
       </w:r>
       <w:proofErr w:type="spellStart"/>
-      <w:proofErr w:type="gramStart"/>
       <w:r>
         <w:rPr>
           <w:rFonts w:ascii="Segoe UI" w:hAnsi="Segoe UI" w:cs="Segoe UI"/>
@@ -1051,7 +1050,6 @@
         <w:t>NUnitTests.TestLib.DuplicationTests</w:t>
       </w:r>
       <w:proofErr w:type="spellEnd"/>
-      <w:proofErr w:type="gramEnd"/>
       <w:r>
         <w:rPr>
           <w:rFonts w:ascii="Segoe UI" w:hAnsi="Segoe UI" w:cs="Segoe UI"/>
@@ -1208,12 +1206,6 @@
         <w:shd w:val="clear" w:color="auto" w:fill="FFFFFF"/>
         <w:spacing w:beforeAutospacing="1" w:after="0" w:afterAutospacing="1" w:line="240" w:lineRule="auto"/>
         <w:ind w:left="0"/>
-        <w:rPr>
-          <w:rFonts w:ascii="Segoe UI" w:hAnsi="Segoe UI" w:cs="Segoe UI"/>
-          <w:color w:val="172B4D"/>
-          <w:sz w:val="21"/>
-          <w:szCs w:val="21"/>
-        </w:rPr>
       </w:pPr>
       <w:hyperlink r:id="rId10" w:history="1">
         <w:r>
@@ -1235,100 +1227,70 @@
           <w:sz w:val="21"/>
           <w:szCs w:val="21"/>
         </w:rPr>
-        <w:t> von dort </w:t>
-      </w:r>
-      <w:r>
-        <w:rPr>
-          <w:rFonts w:ascii="Segoe UI" w:hAnsi="Segoe UI" w:cs="Segoe UI"/>
-          <w:noProof/>
-          <w:color w:val="0052CC"/>
-          <w:sz w:val="21"/>
-          <w:szCs w:val="21"/>
-        </w:rPr>
-        <mc:AlternateContent>
-          <mc:Choice Requires="wps">
-            <w:drawing>
-              <wp:inline distT="0" distB="0" distL="0" distR="0" wp14:anchorId="7DE233F0" wp14:editId="63C013F5">
-                <wp:extent cx="2381250" cy="2381250"/>
-                <wp:effectExtent l="0" t="0" r="0" b="0"/>
-                <wp:docPr id="1" name="Rechteck 1">
-                  <a:hlinkClick xmlns:a="http://schemas.openxmlformats.org/drawingml/2006/main" r:id="rId11"/>
-                </wp:docPr>
-                <wp:cNvGraphicFramePr>
-                  <a:graphicFrameLocks xmlns:a="http://schemas.openxmlformats.org/drawingml/2006/main" noChangeAspect="1"/>
-                </wp:cNvGraphicFramePr>
-                <a:graphic xmlns:a="http://schemas.openxmlformats.org/drawingml/2006/main">
-                  <a:graphicData uri="http://schemas.microsoft.com/office/word/2010/wordprocessingShape">
-                    <wps:wsp>
-                      <wps:cNvSpPr>
-                        <a:spLocks noChangeAspect="1" noChangeArrowheads="1"/>
-                      </wps:cNvSpPr>
-                      <wps:spPr bwMode="auto">
-                        <a:xfrm>
-                          <a:off x="0" y="0"/>
-                          <a:ext cx="2381250" cy="2381250"/>
-                        </a:xfrm>
-                        <a:prstGeom prst="rect">
-                          <a:avLst/>
-                        </a:prstGeom>
-                        <a:noFill/>
-                        <a:ln>
-                          <a:noFill/>
-                        </a:ln>
-                        <a:extLst>
-                          <a:ext uri="{909E8E84-426E-40DD-AFC4-6F175D3DCCD1}">
-                            <a14:hiddenFill xmlns:a14="http://schemas.microsoft.com/office/drawing/2010/main">
-                              <a:solidFill>
-                                <a:srgbClr val="FFFFFF"/>
-                              </a:solidFill>
-                            </a14:hiddenFill>
-                          </a:ext>
-                          <a:ext uri="{91240B29-F687-4F45-9708-019B960494DF}">
-                            <a14:hiddenLine xmlns:a14="http://schemas.microsoft.com/office/drawing/2010/main" w="9525">
-                              <a:solidFill>
-                                <a:srgbClr val="000000"/>
-                              </a:solidFill>
-                              <a:miter lim="800000"/>
-                              <a:headEnd/>
-                              <a:tailEnd/>
-                            </a14:hiddenLine>
-                          </a:ext>
-                        </a:extLst>
-                      </wps:spPr>
-                      <wps:bodyPr rot="0" vert="horz" wrap="square" lIns="91440" tIns="45720" rIns="91440" bIns="45720" anchor="t" anchorCtr="0" upright="1">
-                        <a:noAutofit/>
-                      </wps:bodyPr>
-                    </wps:wsp>
-                  </a:graphicData>
-                </a:graphic>
-              </wp:inline>
-            </w:drawing>
-          </mc:Choice>
-          <mc:Fallback>
-            <w:pict>
-              <v:rect w14:anchorId="0E6BB7FF" id="Rechteck 1" o:spid="_x0000_s1026" href="https://confluence.boservice.de/download/attachments/9076796/SSIS_Component_Naming_Convention_Prefixes.xlsx?version=1&amp;modificationDate=1572940868809&amp;api=v2" style="width:187.5pt;height:187.5pt;visibility:visible;mso-wrap-style:square;mso-left-percent:-10001;mso-top-percent:-10001;mso-position-horizontal:absolute;mso-position-horizontal-relative:char;mso-position-vertical:absolute;mso-position-vertical-relative:line;mso-left-percent:-10001;mso-top-percent:-10001;v-text-anchor:top" o:gfxdata="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" o:button="t" filled="f" stroked="f">
-                <v:fill o:detectmouseclick="t"/>
-                <o:lock v:ext="edit" aspectratio="t"/>
-                <w10:anchorlock/>
-              </v:rect>
-            </w:pict>
-          </mc:Fallback>
-        </mc:AlternateContent>
-      </w:r>
-      <w:r>
-        <w:rPr>
-          <w:rStyle w:val="content"/>
-          <w:rFonts w:ascii="Arial" w:hAnsi="Arial" w:cs="Arial"/>
-          <w:color w:val="FFFFFF"/>
-          <w:sz w:val="18"/>
-          <w:szCs w:val="18"/>
-        </w:rPr>
-        <w:t> Kalkulationstabelle</w:t>
-      </w:r>
-    </w:p>
-    <w:p>
+        <w:t> </w:t>
+      </w:r>
+    </w:p>
+    <w:p>
+      <w:pPr>
+        <w:shd w:val="clear" w:color="auto" w:fill="FFFFFF"/>
+        <w:spacing w:beforeAutospacing="1" w:after="0" w:afterAutospacing="1" w:line="240" w:lineRule="auto"/>
+        <w:ind w:left="360"/>
+      </w:pPr>
+    </w:p>
+    <w:p>
+      <w:pPr>
+        <w:shd w:val="clear" w:color="auto" w:fill="FFFFFF"/>
+        <w:spacing w:beforeAutospacing="1" w:after="0" w:afterAutospacing="1" w:line="240" w:lineRule="auto"/>
+        <w:ind w:left="360"/>
+      </w:pPr>
+    </w:p>
+    <w:p>
+      <w:pPr>
+        <w:shd w:val="clear" w:color="auto" w:fill="FFFFFF"/>
+        <w:spacing w:beforeAutospacing="1" w:after="0" w:afterAutospacing="1" w:line="240" w:lineRule="auto"/>
+        <w:ind w:left="360"/>
+      </w:pPr>
+      <w:r>
+        <w:t>Guidelines:</w:t>
+      </w:r>
+    </w:p>
+    <w:p>
+      <w:pPr>
+        <w:shd w:val="clear" w:color="auto" w:fill="FFFFFF"/>
+        <w:spacing w:beforeAutospacing="1" w:after="0" w:afterAutospacing="1" w:line="240" w:lineRule="auto"/>
+        <w:ind w:left="360"/>
+      </w:pPr>
+      <w:hyperlink r:id="rId11" w:history="1">
+        <w:r>
+          <w:rPr>
+            <w:rStyle w:val="Hyperlink"/>
+          </w:rPr>
+          <w:t>https://marketplace.visualstudio.com/items?itemName=PaulHarrington.EditorGuidelines</w:t>
+        </w:r>
+      </w:hyperlink>
+    </w:p>
+    <w:p>
+      <w:pPr>
+        <w:shd w:val="clear" w:color="auto" w:fill="FFFFFF"/>
+        <w:spacing w:beforeAutospacing="1" w:after="0" w:afterAutospacing="1" w:line="240" w:lineRule="auto"/>
+        <w:ind w:left="360"/>
+      </w:pPr>
       <w:bookmarkStart w:id="0" w:name="_GoBack"/>
       <w:bookmarkEnd w:id="0"/>
+    </w:p>
+    <w:p>
+      <w:pPr>
+        <w:shd w:val="clear" w:color="auto" w:fill="FFFFFF"/>
+        <w:spacing w:beforeAutospacing="1" w:after="0" w:afterAutospacing="1" w:line="240" w:lineRule="auto"/>
+        <w:ind w:left="360"/>
+      </w:pPr>
+    </w:p>
+    <w:p>
+      <w:pPr>
+        <w:shd w:val="clear" w:color="auto" w:fill="FFFFFF"/>
+        <w:spacing w:beforeAutospacing="1" w:after="0" w:afterAutospacing="1" w:line="240" w:lineRule="auto"/>
+        <w:ind w:left="360"/>
+      </w:pPr>
     </w:p>
     <w:sectPr>
       <w:pgSz w:w="11906" w:h="16838"/>
@@ -2590,6 +2552,18 @@
     <w:basedOn w:val="Absatz-Standardschriftart"/>
     <w:rsid w:val="0001298A"/>
   </w:style>
+  <w:style w:type="character" w:styleId="BesuchterLink">
+    <w:name w:val="FollowedHyperlink"/>
+    <w:basedOn w:val="Absatz-Standardschriftart"/>
+    <w:uiPriority w:val="99"/>
+    <w:semiHidden/>
+    <w:unhideWhenUsed/>
+    <w:rsid w:val="00B04E85"/>
+    <w:rPr>
+      <w:color w:val="954F72" w:themeColor="followedHyperlink"/>
+      <w:u w:val="single"/>
+    </w:rPr>
+  </w:style>
 </w:styles>
 </file>
 

</xml_diff>